<commit_message>
alterado a descrição dos dois casos de uso, corrigido
</commit_message>
<xml_diff>
--- a/documentos/Sprint III - Documentação/CORRIGIDO_GerenciarInformaçõesFísicas.docx
+++ b/documentos/Sprint III - Documentação/CORRIGIDO_GerenciarInformaçõesFísicas.docx
@@ -1,6 +1,6 @@
 
 <file path=word/document.xml><?xml version="1.0" encoding="utf-8"?>
-<w:document xmlns:wpc="http://schemas.microsoft.com/office/word/2010/wordprocessingCanvas" xmlns:mc="http://schemas.openxmlformats.org/markup-compatibility/2006" xmlns:o="urn:schemas-microsoft-com:office:office" xmlns:r="http://schemas.openxmlformats.org/officeDocument/2006/relationships" xmlns:m="http://schemas.openxmlformats.org/officeDocument/2006/math" xmlns:v="urn:schemas-microsoft-com:vml" xmlns:wp14="http://schemas.microsoft.com/office/word/2010/wordprocessingDrawing" xmlns:wp="http://schemas.openxmlformats.org/drawingml/2006/wordprocessingDrawing" xmlns:w10="urn:schemas-microsoft-com:office:word" xmlns:w="http://schemas.openxmlformats.org/wordprocessingml/2006/main" xmlns:w14="http://schemas.microsoft.com/office/word/2010/wordml" xmlns:w15="http://schemas.microsoft.com/office/word/2012/wordml" xmlns:wpg="http://schemas.microsoft.com/office/word/2010/wordprocessingGroup" xmlns:wpi="http://schemas.microsoft.com/office/word/2010/wordprocessingInk" xmlns:wne="http://schemas.microsoft.com/office/word/2006/wordml" xmlns:wps="http://schemas.microsoft.com/office/word/2010/wordprocessingShape" mc:Ignorable="w14 w15 wp14">
+<w:document xmlns:wpc="http://schemas.microsoft.com/office/word/2010/wordprocessingCanvas" xmlns:cx="http://schemas.microsoft.com/office/drawing/2014/chartex" xmlns:cx1="http://schemas.microsoft.com/office/drawing/2015/9/8/chartex" xmlns:cx2="http://schemas.microsoft.com/office/drawing/2015/10/21/chartex" xmlns:cx3="http://schemas.microsoft.com/office/drawing/2016/5/9/chartex" xmlns:cx4="http://schemas.microsoft.com/office/drawing/2016/5/10/chartex" xmlns:cx5="http://schemas.microsoft.com/office/drawing/2016/5/11/chartex" xmlns:cx6="http://schemas.microsoft.com/office/drawing/2016/5/12/chartex" xmlns:cx7="http://schemas.microsoft.com/office/drawing/2016/5/13/chartex" xmlns:cx8="http://schemas.microsoft.com/office/drawing/2016/5/14/chartex" xmlns:mc="http://schemas.openxmlformats.org/markup-compatibility/2006" xmlns:aink="http://schemas.microsoft.com/office/drawing/2016/ink" xmlns:am3d="http://schemas.microsoft.com/office/drawing/2017/model3d" xmlns:o="urn:schemas-microsoft-com:office:office" xmlns:r="http://schemas.openxmlformats.org/officeDocument/2006/relationships" xmlns:m="http://schemas.openxmlformats.org/officeDocument/2006/math" xmlns:v="urn:schemas-microsoft-com:vml" xmlns:wp14="http://schemas.microsoft.com/office/word/2010/wordprocessingDrawing" xmlns:wp="http://schemas.openxmlformats.org/drawingml/2006/wordprocessingDrawing" xmlns:w10="urn:schemas-microsoft-com:office:word" xmlns:w="http://schemas.openxmlformats.org/wordprocessingml/2006/main" xmlns:w14="http://schemas.microsoft.com/office/word/2010/wordml" xmlns:w15="http://schemas.microsoft.com/office/word/2012/wordml" xmlns:w16cid="http://schemas.microsoft.com/office/word/2016/wordml/cid" xmlns:w16se="http://schemas.microsoft.com/office/word/2015/wordml/symex" xmlns:wpg="http://schemas.microsoft.com/office/word/2010/wordprocessingGroup" xmlns:wpi="http://schemas.microsoft.com/office/word/2010/wordprocessingInk" xmlns:wne="http://schemas.microsoft.com/office/word/2006/wordml" xmlns:wps="http://schemas.microsoft.com/office/word/2010/wordprocessingShape" mc:Ignorable="w14 w15 w16se w16cid wp14">
   <w:body>
     <w:p>
       <w:pPr>
@@ -3257,7 +3257,10 @@
         <w:t xml:space="preserve">, </w:t>
       </w:r>
       <w:r>
-        <w:t>Cintura e Quadro</w:t>
+        <w:t>Cintura e Quadr</w:t>
+      </w:r>
+      <w:r>
+        <w:t>il</w:t>
       </w:r>
       <w:r>
         <w:t xml:space="preserve"> referentes ao paciente,</w:t>
@@ -3893,8 +3896,8 @@
           <w:noProof/>
         </w:rPr>
         <w:drawing>
-          <wp:inline distT="0" distB="0" distL="0" distR="0" wp14:anchorId="2B24C8A2" wp14:editId="35F64DA0">
-            <wp:extent cx="4333875" cy="3476625"/>
+          <wp:inline distT="0" distB="0" distL="0" distR="0" wp14:anchorId="799E435E" wp14:editId="1B16FB98">
+            <wp:extent cx="4810125" cy="3838575"/>
             <wp:effectExtent l="0" t="0" r="9525" b="9525"/>
             <wp:docPr id="1" name="Imagem 1"/>
             <wp:cNvGraphicFramePr>
@@ -3907,27 +3910,20 @@
                     <pic:cNvPr id="1" name=""/>
                     <pic:cNvPicPr/>
                   </pic:nvPicPr>
-                  <pic:blipFill rotWithShape="1">
+                  <pic:blipFill>
                     <a:blip r:embed="rId7"/>
-                    <a:srcRect l="3528" t="4822" r="2074" b="2538"/>
-                    <a:stretch/>
+                    <a:stretch>
+                      <a:fillRect/>
+                    </a:stretch>
                   </pic:blipFill>
-                  <pic:spPr bwMode="auto">
+                  <pic:spPr>
                     <a:xfrm>
                       <a:off x="0" y="0"/>
-                      <a:ext cx="4333875" cy="3476625"/>
+                      <a:ext cx="4810125" cy="3838575"/>
                     </a:xfrm>
                     <a:prstGeom prst="rect">
                       <a:avLst/>
                     </a:prstGeom>
-                    <a:ln>
-                      <a:noFill/>
-                    </a:ln>
-                    <a:extLst>
-                      <a:ext uri="{53640926-AAD7-44D8-BBD7-CCE9431645EC}">
-                        <a14:shadowObscured xmlns:a14="http://schemas.microsoft.com/office/drawing/2010/main"/>
-                      </a:ext>
-                    </a:extLst>
                   </pic:spPr>
                 </pic:pic>
               </a:graphicData>
@@ -5095,7 +5091,10 @@
               <w:spacing w:before="40" w:after="40"/>
             </w:pPr>
             <w:r>
-              <w:t>Quadro</w:t>
+              <w:t>Quadr</w:t>
+            </w:r>
+            <w:r>
+              <w:t>il</w:t>
             </w:r>
           </w:p>
         </w:tc>
@@ -5120,8 +5119,13 @@
               <w:t xml:space="preserve">Campo onde será informado o </w:t>
             </w:r>
             <w:r>
-              <w:t>quadro</w:t>
-            </w:r>
+              <w:t>quadr</w:t>
+            </w:r>
+            <w:r>
+              <w:t>il</w:t>
+            </w:r>
+            <w:bookmarkStart w:id="16" w:name="_GoBack"/>
+            <w:bookmarkEnd w:id="16"/>
             <w:r>
               <w:t xml:space="preserve"> do paciente.</w:t>
             </w:r>
@@ -5237,8 +5241,8 @@
           <w:szCs w:val="20"/>
         </w:rPr>
       </w:pPr>
-      <w:bookmarkStart w:id="16" w:name="_4i7ojhp" w:colFirst="0" w:colLast="0"/>
-      <w:bookmarkEnd w:id="16"/>
+      <w:bookmarkStart w:id="17" w:name="_4i7ojhp" w:colFirst="0" w:colLast="0"/>
+      <w:bookmarkEnd w:id="17"/>
     </w:p>
     <w:p>
       <w:pPr>
@@ -5633,8 +5637,8 @@
           <w:szCs w:val="20"/>
         </w:rPr>
       </w:pPr>
-      <w:bookmarkStart w:id="17" w:name="_2xcytpi" w:colFirst="0" w:colLast="0"/>
-      <w:bookmarkEnd w:id="17"/>
+      <w:bookmarkStart w:id="18" w:name="_2xcytpi" w:colFirst="0" w:colLast="0"/>
+      <w:bookmarkEnd w:id="18"/>
     </w:p>
     <w:p>
       <w:pPr>
@@ -5796,8 +5800,8 @@
           <w:szCs w:val="20"/>
         </w:rPr>
       </w:pPr>
-      <w:bookmarkStart w:id="18" w:name="_1ci93xb" w:colFirst="0" w:colLast="0"/>
-      <w:bookmarkEnd w:id="18"/>
+      <w:bookmarkStart w:id="19" w:name="_1ci93xb" w:colFirst="0" w:colLast="0"/>
+      <w:bookmarkEnd w:id="19"/>
     </w:p>
     <w:p>
       <w:pPr>
@@ -6001,8 +6005,8 @@
           <w:szCs w:val="20"/>
         </w:rPr>
       </w:pPr>
-      <w:bookmarkStart w:id="19" w:name="_3whwml4" w:colFirst="0" w:colLast="0"/>
-      <w:bookmarkEnd w:id="19"/>
+      <w:bookmarkStart w:id="20" w:name="_3whwml4" w:colFirst="0" w:colLast="0"/>
+      <w:bookmarkEnd w:id="20"/>
     </w:p>
     <w:p>
       <w:pPr>
@@ -6760,8 +6764,8 @@
           <w:szCs w:val="20"/>
         </w:rPr>
       </w:pPr>
-      <w:bookmarkStart w:id="20" w:name="_2bn6wsx" w:colFirst="0" w:colLast="0"/>
-      <w:bookmarkEnd w:id="20"/>
+      <w:bookmarkStart w:id="21" w:name="_2bn6wsx" w:colFirst="0" w:colLast="0"/>
+      <w:bookmarkEnd w:id="21"/>
     </w:p>
     <w:p>
       <w:pPr>
@@ -7570,7 +7574,6 @@
               </w:rPr>
               <w:t xml:space="preserve"> </w:t>
             </w:r>
-            <w:proofErr w:type="gramStart"/>
             <w:r>
               <w:rPr>
                 <w:color w:val="000000"/>
@@ -7579,7 +7582,6 @@
               </w:rPr>
               <w:t>x</w:t>
             </w:r>
-            <w:proofErr w:type="gramEnd"/>
           </w:p>
         </w:tc>
         <w:tc>
@@ -7779,7 +7781,6 @@
                 <w:szCs w:val="22"/>
               </w:rPr>
             </w:pPr>
-            <w:proofErr w:type="gramStart"/>
             <w:r>
               <w:rPr>
                 <w:color w:val="000000"/>
@@ -7788,7 +7789,6 @@
               </w:rPr>
               <w:t>x</w:t>
             </w:r>
-            <w:proofErr w:type="gramEnd"/>
           </w:p>
         </w:tc>
       </w:tr>
@@ -7974,7 +7974,6 @@
               </w:rPr>
               <w:t xml:space="preserve"> </w:t>
             </w:r>
-            <w:proofErr w:type="gramStart"/>
             <w:r>
               <w:rPr>
                 <w:color w:val="000000"/>
@@ -7983,7 +7982,6 @@
               </w:rPr>
               <w:t>x</w:t>
             </w:r>
-            <w:proofErr w:type="gramEnd"/>
           </w:p>
         </w:tc>
       </w:tr>
@@ -8074,7 +8072,6 @@
                 <w:szCs w:val="22"/>
               </w:rPr>
             </w:pPr>
-            <w:proofErr w:type="gramStart"/>
             <w:r>
               <w:rPr>
                 <w:color w:val="000000"/>
@@ -8083,7 +8080,6 @@
               </w:rPr>
               <w:t>x</w:t>
             </w:r>
-            <w:proofErr w:type="gramEnd"/>
           </w:p>
         </w:tc>
         <w:tc>
@@ -8283,7 +8279,6 @@
                 <w:szCs w:val="22"/>
               </w:rPr>
             </w:pPr>
-            <w:proofErr w:type="gramStart"/>
             <w:r>
               <w:rPr>
                 <w:color w:val="000000"/>
@@ -8292,7 +8287,6 @@
               </w:rPr>
               <w:t>x</w:t>
             </w:r>
-            <w:proofErr w:type="gramEnd"/>
             <w:r>
               <w:rPr>
                 <w:color w:val="000000"/>
@@ -8442,7 +8436,6 @@
                 <w:szCs w:val="22"/>
               </w:rPr>
             </w:pPr>
-            <w:proofErr w:type="gramStart"/>
             <w:r>
               <w:rPr>
                 <w:color w:val="000000"/>
@@ -8451,7 +8444,6 @@
               </w:rPr>
               <w:t>x</w:t>
             </w:r>
-            <w:proofErr w:type="gramEnd"/>
             <w:r>
               <w:rPr>
                 <w:color w:val="000000"/>
@@ -8601,7 +8593,6 @@
                 <w:szCs w:val="22"/>
               </w:rPr>
             </w:pPr>
-            <w:proofErr w:type="gramStart"/>
             <w:r>
               <w:rPr>
                 <w:color w:val="000000"/>
@@ -8610,7 +8601,6 @@
               </w:rPr>
               <w:t>x</w:t>
             </w:r>
-            <w:proofErr w:type="gramEnd"/>
             <w:r>
               <w:rPr>
                 <w:color w:val="000000"/>
@@ -8709,7 +8699,6 @@
                 <w:szCs w:val="22"/>
               </w:rPr>
             </w:pPr>
-            <w:proofErr w:type="gramStart"/>
             <w:r>
               <w:rPr>
                 <w:color w:val="000000"/>
@@ -8718,7 +8707,6 @@
               </w:rPr>
               <w:t>x</w:t>
             </w:r>
-            <w:proofErr w:type="gramEnd"/>
             <w:r>
               <w:rPr>
                 <w:color w:val="000000"/>
@@ -8867,7 +8855,6 @@
                 <w:szCs w:val="22"/>
               </w:rPr>
             </w:pPr>
-            <w:proofErr w:type="gramStart"/>
             <w:r>
               <w:rPr>
                 <w:color w:val="000000"/>
@@ -8876,7 +8863,6 @@
               </w:rPr>
               <w:t>x</w:t>
             </w:r>
-            <w:proofErr w:type="gramEnd"/>
           </w:p>
         </w:tc>
         <w:tc>
@@ -9025,7 +9011,6 @@
                 <w:szCs w:val="22"/>
               </w:rPr>
             </w:pPr>
-            <w:proofErr w:type="gramStart"/>
             <w:r>
               <w:rPr>
                 <w:color w:val="000000"/>
@@ -9034,7 +9019,6 @@
               </w:rPr>
               <w:t>x</w:t>
             </w:r>
-            <w:proofErr w:type="gramEnd"/>
             <w:r>
               <w:rPr>
                 <w:color w:val="000000"/>
@@ -9191,8 +9175,6 @@
               </w:rPr>
               <w:t>x</w:t>
             </w:r>
-            <w:bookmarkStart w:id="21" w:name="_GoBack"/>
-            <w:bookmarkEnd w:id="21"/>
           </w:p>
         </w:tc>
         <w:tc>
@@ -9273,7 +9255,7 @@
 </file>
 
 <file path=word/endnotes.xml><?xml version="1.0" encoding="utf-8"?>
-<w:endnotes xmlns:wpc="http://schemas.microsoft.com/office/word/2010/wordprocessingCanvas" xmlns:mc="http://schemas.openxmlformats.org/markup-compatibility/2006" xmlns:o="urn:schemas-microsoft-com:office:office" xmlns:r="http://schemas.openxmlformats.org/officeDocument/2006/relationships" xmlns:m="http://schemas.openxmlformats.org/officeDocument/2006/math" xmlns:v="urn:schemas-microsoft-com:vml" xmlns:wp14="http://schemas.microsoft.com/office/word/2010/wordprocessingDrawing" xmlns:wp="http://schemas.openxmlformats.org/drawingml/2006/wordprocessingDrawing" xmlns:w10="urn:schemas-microsoft-com:office:word" xmlns:w="http://schemas.openxmlformats.org/wordprocessingml/2006/main" xmlns:w14="http://schemas.microsoft.com/office/word/2010/wordml" xmlns:w15="http://schemas.microsoft.com/office/word/2012/wordml" xmlns:wpg="http://schemas.microsoft.com/office/word/2010/wordprocessingGroup" xmlns:wpi="http://schemas.microsoft.com/office/word/2010/wordprocessingInk" xmlns:wne="http://schemas.microsoft.com/office/word/2006/wordml" xmlns:wps="http://schemas.microsoft.com/office/word/2010/wordprocessingShape" mc:Ignorable="w14 w15 wp14">
+<w:endnotes xmlns:wpc="http://schemas.microsoft.com/office/word/2010/wordprocessingCanvas" xmlns:cx="http://schemas.microsoft.com/office/drawing/2014/chartex" xmlns:cx1="http://schemas.microsoft.com/office/drawing/2015/9/8/chartex" xmlns:cx2="http://schemas.microsoft.com/office/drawing/2015/10/21/chartex" xmlns:cx3="http://schemas.microsoft.com/office/drawing/2016/5/9/chartex" xmlns:cx4="http://schemas.microsoft.com/office/drawing/2016/5/10/chartex" xmlns:cx5="http://schemas.microsoft.com/office/drawing/2016/5/11/chartex" xmlns:cx6="http://schemas.microsoft.com/office/drawing/2016/5/12/chartex" xmlns:cx7="http://schemas.microsoft.com/office/drawing/2016/5/13/chartex" xmlns:cx8="http://schemas.microsoft.com/office/drawing/2016/5/14/chartex" xmlns:mc="http://schemas.openxmlformats.org/markup-compatibility/2006" xmlns:aink="http://schemas.microsoft.com/office/drawing/2016/ink" xmlns:am3d="http://schemas.microsoft.com/office/drawing/2017/model3d" xmlns:o="urn:schemas-microsoft-com:office:office" xmlns:r="http://schemas.openxmlformats.org/officeDocument/2006/relationships" xmlns:m="http://schemas.openxmlformats.org/officeDocument/2006/math" xmlns:v="urn:schemas-microsoft-com:vml" xmlns:wp14="http://schemas.microsoft.com/office/word/2010/wordprocessingDrawing" xmlns:wp="http://schemas.openxmlformats.org/drawingml/2006/wordprocessingDrawing" xmlns:w10="urn:schemas-microsoft-com:office:word" xmlns:w="http://schemas.openxmlformats.org/wordprocessingml/2006/main" xmlns:w14="http://schemas.microsoft.com/office/word/2010/wordml" xmlns:w15="http://schemas.microsoft.com/office/word/2012/wordml" xmlns:w16cid="http://schemas.microsoft.com/office/word/2016/wordml/cid" xmlns:w16se="http://schemas.microsoft.com/office/word/2015/wordml/symex" xmlns:wpg="http://schemas.microsoft.com/office/word/2010/wordprocessingGroup" xmlns:wpi="http://schemas.microsoft.com/office/word/2010/wordprocessingInk" xmlns:wne="http://schemas.microsoft.com/office/word/2006/wordml" xmlns:wps="http://schemas.microsoft.com/office/word/2010/wordprocessingShape" mc:Ignorable="w14 w15 w16se w16cid wp14">
   <w:endnote w:type="separator" w:id="-1">
     <w:p>
       <w:r>
@@ -9292,7 +9274,7 @@
 </file>
 
 <file path=word/footer1.xml><?xml version="1.0" encoding="utf-8"?>
-<w:ftr xmlns:wpc="http://schemas.microsoft.com/office/word/2010/wordprocessingCanvas" xmlns:mc="http://schemas.openxmlformats.org/markup-compatibility/2006" xmlns:o="urn:schemas-microsoft-com:office:office" xmlns:r="http://schemas.openxmlformats.org/officeDocument/2006/relationships" xmlns:m="http://schemas.openxmlformats.org/officeDocument/2006/math" xmlns:v="urn:schemas-microsoft-com:vml" xmlns:wp14="http://schemas.microsoft.com/office/word/2010/wordprocessingDrawing" xmlns:wp="http://schemas.openxmlformats.org/drawingml/2006/wordprocessingDrawing" xmlns:w10="urn:schemas-microsoft-com:office:word" xmlns:w="http://schemas.openxmlformats.org/wordprocessingml/2006/main" xmlns:w14="http://schemas.microsoft.com/office/word/2010/wordml" xmlns:w15="http://schemas.microsoft.com/office/word/2012/wordml" xmlns:wpg="http://schemas.microsoft.com/office/word/2010/wordprocessingGroup" xmlns:wpi="http://schemas.microsoft.com/office/word/2010/wordprocessingInk" xmlns:wne="http://schemas.microsoft.com/office/word/2006/wordml" xmlns:wps="http://schemas.microsoft.com/office/word/2010/wordprocessingShape" mc:Ignorable="w14 w15 wp14">
+<w:ftr xmlns:wpc="http://schemas.microsoft.com/office/word/2010/wordprocessingCanvas" xmlns:cx="http://schemas.microsoft.com/office/drawing/2014/chartex" xmlns:cx1="http://schemas.microsoft.com/office/drawing/2015/9/8/chartex" xmlns:cx2="http://schemas.microsoft.com/office/drawing/2015/10/21/chartex" xmlns:cx3="http://schemas.microsoft.com/office/drawing/2016/5/9/chartex" xmlns:cx4="http://schemas.microsoft.com/office/drawing/2016/5/10/chartex" xmlns:cx5="http://schemas.microsoft.com/office/drawing/2016/5/11/chartex" xmlns:cx6="http://schemas.microsoft.com/office/drawing/2016/5/12/chartex" xmlns:cx7="http://schemas.microsoft.com/office/drawing/2016/5/13/chartex" xmlns:cx8="http://schemas.microsoft.com/office/drawing/2016/5/14/chartex" xmlns:mc="http://schemas.openxmlformats.org/markup-compatibility/2006" xmlns:aink="http://schemas.microsoft.com/office/drawing/2016/ink" xmlns:am3d="http://schemas.microsoft.com/office/drawing/2017/model3d" xmlns:o="urn:schemas-microsoft-com:office:office" xmlns:r="http://schemas.openxmlformats.org/officeDocument/2006/relationships" xmlns:m="http://schemas.openxmlformats.org/officeDocument/2006/math" xmlns:v="urn:schemas-microsoft-com:vml" xmlns:wp14="http://schemas.microsoft.com/office/word/2010/wordprocessingDrawing" xmlns:wp="http://schemas.openxmlformats.org/drawingml/2006/wordprocessingDrawing" xmlns:w10="urn:schemas-microsoft-com:office:word" xmlns:w="http://schemas.openxmlformats.org/wordprocessingml/2006/main" xmlns:w14="http://schemas.microsoft.com/office/word/2010/wordml" xmlns:w15="http://schemas.microsoft.com/office/word/2012/wordml" xmlns:w16cid="http://schemas.microsoft.com/office/word/2016/wordml/cid" xmlns:w16se="http://schemas.microsoft.com/office/word/2015/wordml/symex" xmlns:wpg="http://schemas.microsoft.com/office/word/2010/wordprocessingGroup" xmlns:wpi="http://schemas.microsoft.com/office/word/2010/wordprocessingInk" xmlns:wne="http://schemas.microsoft.com/office/word/2006/wordml" xmlns:wps="http://schemas.microsoft.com/office/word/2010/wordprocessingShape" mc:Ignorable="w14 w15 w16se w16cid wp14">
   <w:p>
     <w:pPr>
       <w:widowControl w:val="0"/>
@@ -9318,7 +9300,7 @@
 </file>
 
 <file path=word/footer2.xml><?xml version="1.0" encoding="utf-8"?>
-<w:ftr xmlns:wpc="http://schemas.microsoft.com/office/word/2010/wordprocessingCanvas" xmlns:mc="http://schemas.openxmlformats.org/markup-compatibility/2006" xmlns:o="urn:schemas-microsoft-com:office:office" xmlns:r="http://schemas.openxmlformats.org/officeDocument/2006/relationships" xmlns:m="http://schemas.openxmlformats.org/officeDocument/2006/math" xmlns:v="urn:schemas-microsoft-com:vml" xmlns:wp14="http://schemas.microsoft.com/office/word/2010/wordprocessingDrawing" xmlns:wp="http://schemas.openxmlformats.org/drawingml/2006/wordprocessingDrawing" xmlns:w10="urn:schemas-microsoft-com:office:word" xmlns:w="http://schemas.openxmlformats.org/wordprocessingml/2006/main" xmlns:w14="http://schemas.microsoft.com/office/word/2010/wordml" xmlns:w15="http://schemas.microsoft.com/office/word/2012/wordml" xmlns:wpg="http://schemas.microsoft.com/office/word/2010/wordprocessingGroup" xmlns:wpi="http://schemas.microsoft.com/office/word/2010/wordprocessingInk" xmlns:wne="http://schemas.microsoft.com/office/word/2006/wordml" xmlns:wps="http://schemas.microsoft.com/office/word/2010/wordprocessingShape" mc:Ignorable="w14 w15 wp14">
+<w:ftr xmlns:wpc="http://schemas.microsoft.com/office/word/2010/wordprocessingCanvas" xmlns:cx="http://schemas.microsoft.com/office/drawing/2014/chartex" xmlns:cx1="http://schemas.microsoft.com/office/drawing/2015/9/8/chartex" xmlns:cx2="http://schemas.microsoft.com/office/drawing/2015/10/21/chartex" xmlns:cx3="http://schemas.microsoft.com/office/drawing/2016/5/9/chartex" xmlns:cx4="http://schemas.microsoft.com/office/drawing/2016/5/10/chartex" xmlns:cx5="http://schemas.microsoft.com/office/drawing/2016/5/11/chartex" xmlns:cx6="http://schemas.microsoft.com/office/drawing/2016/5/12/chartex" xmlns:cx7="http://schemas.microsoft.com/office/drawing/2016/5/13/chartex" xmlns:cx8="http://schemas.microsoft.com/office/drawing/2016/5/14/chartex" xmlns:mc="http://schemas.openxmlformats.org/markup-compatibility/2006" xmlns:aink="http://schemas.microsoft.com/office/drawing/2016/ink" xmlns:am3d="http://schemas.microsoft.com/office/drawing/2017/model3d" xmlns:o="urn:schemas-microsoft-com:office:office" xmlns:r="http://schemas.openxmlformats.org/officeDocument/2006/relationships" xmlns:m="http://schemas.openxmlformats.org/officeDocument/2006/math" xmlns:v="urn:schemas-microsoft-com:vml" xmlns:wp14="http://schemas.microsoft.com/office/word/2010/wordprocessingDrawing" xmlns:wp="http://schemas.openxmlformats.org/drawingml/2006/wordprocessingDrawing" xmlns:w10="urn:schemas-microsoft-com:office:word" xmlns:w="http://schemas.openxmlformats.org/wordprocessingml/2006/main" xmlns:w14="http://schemas.microsoft.com/office/word/2010/wordml" xmlns:w15="http://schemas.microsoft.com/office/word/2012/wordml" xmlns:w16cid="http://schemas.microsoft.com/office/word/2016/wordml/cid" xmlns:w16se="http://schemas.microsoft.com/office/word/2015/wordml/symex" xmlns:wpg="http://schemas.microsoft.com/office/word/2010/wordprocessingGroup" xmlns:wpi="http://schemas.microsoft.com/office/word/2010/wordprocessingInk" xmlns:wne="http://schemas.microsoft.com/office/word/2006/wordml" xmlns:wps="http://schemas.microsoft.com/office/word/2010/wordprocessingShape" mc:Ignorable="w14 w15 w16se w16cid wp14">
   <w:p>
     <w:pPr>
       <w:widowControl w:val="0"/>
@@ -9455,7 +9437,7 @@
 </file>
 
 <file path=word/footer3.xml><?xml version="1.0" encoding="utf-8"?>
-<w:ftr xmlns:wpc="http://schemas.microsoft.com/office/word/2010/wordprocessingCanvas" xmlns:mc="http://schemas.openxmlformats.org/markup-compatibility/2006" xmlns:o="urn:schemas-microsoft-com:office:office" xmlns:r="http://schemas.openxmlformats.org/officeDocument/2006/relationships" xmlns:m="http://schemas.openxmlformats.org/officeDocument/2006/math" xmlns:v="urn:schemas-microsoft-com:vml" xmlns:wp14="http://schemas.microsoft.com/office/word/2010/wordprocessingDrawing" xmlns:wp="http://schemas.openxmlformats.org/drawingml/2006/wordprocessingDrawing" xmlns:w10="urn:schemas-microsoft-com:office:word" xmlns:w="http://schemas.openxmlformats.org/wordprocessingml/2006/main" xmlns:w14="http://schemas.microsoft.com/office/word/2010/wordml" xmlns:w15="http://schemas.microsoft.com/office/word/2012/wordml" xmlns:wpg="http://schemas.microsoft.com/office/word/2010/wordprocessingGroup" xmlns:wpi="http://schemas.microsoft.com/office/word/2010/wordprocessingInk" xmlns:wne="http://schemas.microsoft.com/office/word/2006/wordml" xmlns:wps="http://schemas.microsoft.com/office/word/2010/wordprocessingShape" mc:Ignorable="w14 w15 wp14">
+<w:ftr xmlns:wpc="http://schemas.microsoft.com/office/word/2010/wordprocessingCanvas" xmlns:cx="http://schemas.microsoft.com/office/drawing/2014/chartex" xmlns:cx1="http://schemas.microsoft.com/office/drawing/2015/9/8/chartex" xmlns:cx2="http://schemas.microsoft.com/office/drawing/2015/10/21/chartex" xmlns:cx3="http://schemas.microsoft.com/office/drawing/2016/5/9/chartex" xmlns:cx4="http://schemas.microsoft.com/office/drawing/2016/5/10/chartex" xmlns:cx5="http://schemas.microsoft.com/office/drawing/2016/5/11/chartex" xmlns:cx6="http://schemas.microsoft.com/office/drawing/2016/5/12/chartex" xmlns:cx7="http://schemas.microsoft.com/office/drawing/2016/5/13/chartex" xmlns:cx8="http://schemas.microsoft.com/office/drawing/2016/5/14/chartex" xmlns:mc="http://schemas.openxmlformats.org/markup-compatibility/2006" xmlns:aink="http://schemas.microsoft.com/office/drawing/2016/ink" xmlns:am3d="http://schemas.microsoft.com/office/drawing/2017/model3d" xmlns:o="urn:schemas-microsoft-com:office:office" xmlns:r="http://schemas.openxmlformats.org/officeDocument/2006/relationships" xmlns:m="http://schemas.openxmlformats.org/officeDocument/2006/math" xmlns:v="urn:schemas-microsoft-com:vml" xmlns:wp14="http://schemas.microsoft.com/office/word/2010/wordprocessingDrawing" xmlns:wp="http://schemas.openxmlformats.org/drawingml/2006/wordprocessingDrawing" xmlns:w10="urn:schemas-microsoft-com:office:word" xmlns:w="http://schemas.openxmlformats.org/wordprocessingml/2006/main" xmlns:w14="http://schemas.microsoft.com/office/word/2010/wordml" xmlns:w15="http://schemas.microsoft.com/office/word/2012/wordml" xmlns:w16cid="http://schemas.microsoft.com/office/word/2016/wordml/cid" xmlns:w16se="http://schemas.microsoft.com/office/word/2015/wordml/symex" xmlns:wpg="http://schemas.microsoft.com/office/word/2010/wordprocessingGroup" xmlns:wpi="http://schemas.microsoft.com/office/word/2010/wordprocessingInk" xmlns:wne="http://schemas.microsoft.com/office/word/2006/wordml" xmlns:wps="http://schemas.microsoft.com/office/word/2010/wordprocessingShape" mc:Ignorable="w14 w15 w16se w16cid wp14">
   <w:p>
     <w:pPr>
       <w:widowControl w:val="0"/>
@@ -9481,7 +9463,7 @@
 </file>
 
 <file path=word/footnotes.xml><?xml version="1.0" encoding="utf-8"?>
-<w:footnotes xmlns:wpc="http://schemas.microsoft.com/office/word/2010/wordprocessingCanvas" xmlns:mc="http://schemas.openxmlformats.org/markup-compatibility/2006" xmlns:o="urn:schemas-microsoft-com:office:office" xmlns:r="http://schemas.openxmlformats.org/officeDocument/2006/relationships" xmlns:m="http://schemas.openxmlformats.org/officeDocument/2006/math" xmlns:v="urn:schemas-microsoft-com:vml" xmlns:wp14="http://schemas.microsoft.com/office/word/2010/wordprocessingDrawing" xmlns:wp="http://schemas.openxmlformats.org/drawingml/2006/wordprocessingDrawing" xmlns:w10="urn:schemas-microsoft-com:office:word" xmlns:w="http://schemas.openxmlformats.org/wordprocessingml/2006/main" xmlns:w14="http://schemas.microsoft.com/office/word/2010/wordml" xmlns:w15="http://schemas.microsoft.com/office/word/2012/wordml" xmlns:wpg="http://schemas.microsoft.com/office/word/2010/wordprocessingGroup" xmlns:wpi="http://schemas.microsoft.com/office/word/2010/wordprocessingInk" xmlns:wne="http://schemas.microsoft.com/office/word/2006/wordml" xmlns:wps="http://schemas.microsoft.com/office/word/2010/wordprocessingShape" mc:Ignorable="w14 w15 wp14">
+<w:footnotes xmlns:wpc="http://schemas.microsoft.com/office/word/2010/wordprocessingCanvas" xmlns:cx="http://schemas.microsoft.com/office/drawing/2014/chartex" xmlns:cx1="http://schemas.microsoft.com/office/drawing/2015/9/8/chartex" xmlns:cx2="http://schemas.microsoft.com/office/drawing/2015/10/21/chartex" xmlns:cx3="http://schemas.microsoft.com/office/drawing/2016/5/9/chartex" xmlns:cx4="http://schemas.microsoft.com/office/drawing/2016/5/10/chartex" xmlns:cx5="http://schemas.microsoft.com/office/drawing/2016/5/11/chartex" xmlns:cx6="http://schemas.microsoft.com/office/drawing/2016/5/12/chartex" xmlns:cx7="http://schemas.microsoft.com/office/drawing/2016/5/13/chartex" xmlns:cx8="http://schemas.microsoft.com/office/drawing/2016/5/14/chartex" xmlns:mc="http://schemas.openxmlformats.org/markup-compatibility/2006" xmlns:aink="http://schemas.microsoft.com/office/drawing/2016/ink" xmlns:am3d="http://schemas.microsoft.com/office/drawing/2017/model3d" xmlns:o="urn:schemas-microsoft-com:office:office" xmlns:r="http://schemas.openxmlformats.org/officeDocument/2006/relationships" xmlns:m="http://schemas.openxmlformats.org/officeDocument/2006/math" xmlns:v="urn:schemas-microsoft-com:vml" xmlns:wp14="http://schemas.microsoft.com/office/word/2010/wordprocessingDrawing" xmlns:wp="http://schemas.openxmlformats.org/drawingml/2006/wordprocessingDrawing" xmlns:w10="urn:schemas-microsoft-com:office:word" xmlns:w="http://schemas.openxmlformats.org/wordprocessingml/2006/main" xmlns:w14="http://schemas.microsoft.com/office/word/2010/wordml" xmlns:w15="http://schemas.microsoft.com/office/word/2012/wordml" xmlns:w16cid="http://schemas.microsoft.com/office/word/2016/wordml/cid" xmlns:w16se="http://schemas.microsoft.com/office/word/2015/wordml/symex" xmlns:wpg="http://schemas.microsoft.com/office/word/2010/wordprocessingGroup" xmlns:wpi="http://schemas.microsoft.com/office/word/2010/wordprocessingInk" xmlns:wne="http://schemas.microsoft.com/office/word/2006/wordml" xmlns:wps="http://schemas.microsoft.com/office/word/2010/wordprocessingShape" mc:Ignorable="w14 w15 w16se w16cid wp14">
   <w:footnote w:type="separator" w:id="-1">
     <w:p>
       <w:r>
@@ -9500,7 +9482,7 @@
 </file>
 
 <file path=word/header1.xml><?xml version="1.0" encoding="utf-8"?>
-<w:hdr xmlns:wpc="http://schemas.microsoft.com/office/word/2010/wordprocessingCanvas" xmlns:mc="http://schemas.openxmlformats.org/markup-compatibility/2006" xmlns:o="urn:schemas-microsoft-com:office:office" xmlns:r="http://schemas.openxmlformats.org/officeDocument/2006/relationships" xmlns:m="http://schemas.openxmlformats.org/officeDocument/2006/math" xmlns:v="urn:schemas-microsoft-com:vml" xmlns:wp14="http://schemas.microsoft.com/office/word/2010/wordprocessingDrawing" xmlns:wp="http://schemas.openxmlformats.org/drawingml/2006/wordprocessingDrawing" xmlns:w10="urn:schemas-microsoft-com:office:word" xmlns:w="http://schemas.openxmlformats.org/wordprocessingml/2006/main" xmlns:w14="http://schemas.microsoft.com/office/word/2010/wordml" xmlns:w15="http://schemas.microsoft.com/office/word/2012/wordml" xmlns:wpg="http://schemas.microsoft.com/office/word/2010/wordprocessingGroup" xmlns:wpi="http://schemas.microsoft.com/office/word/2010/wordprocessingInk" xmlns:wne="http://schemas.microsoft.com/office/word/2006/wordml" xmlns:wps="http://schemas.microsoft.com/office/word/2010/wordprocessingShape" mc:Ignorable="w14 w15 wp14">
+<w:hdr xmlns:wpc="http://schemas.microsoft.com/office/word/2010/wordprocessingCanvas" xmlns:cx="http://schemas.microsoft.com/office/drawing/2014/chartex" xmlns:cx1="http://schemas.microsoft.com/office/drawing/2015/9/8/chartex" xmlns:cx2="http://schemas.microsoft.com/office/drawing/2015/10/21/chartex" xmlns:cx3="http://schemas.microsoft.com/office/drawing/2016/5/9/chartex" xmlns:cx4="http://schemas.microsoft.com/office/drawing/2016/5/10/chartex" xmlns:cx5="http://schemas.microsoft.com/office/drawing/2016/5/11/chartex" xmlns:cx6="http://schemas.microsoft.com/office/drawing/2016/5/12/chartex" xmlns:cx7="http://schemas.microsoft.com/office/drawing/2016/5/13/chartex" xmlns:cx8="http://schemas.microsoft.com/office/drawing/2016/5/14/chartex" xmlns:mc="http://schemas.openxmlformats.org/markup-compatibility/2006" xmlns:aink="http://schemas.microsoft.com/office/drawing/2016/ink" xmlns:am3d="http://schemas.microsoft.com/office/drawing/2017/model3d" xmlns:o="urn:schemas-microsoft-com:office:office" xmlns:r="http://schemas.openxmlformats.org/officeDocument/2006/relationships" xmlns:m="http://schemas.openxmlformats.org/officeDocument/2006/math" xmlns:v="urn:schemas-microsoft-com:vml" xmlns:wp14="http://schemas.microsoft.com/office/word/2010/wordprocessingDrawing" xmlns:wp="http://schemas.openxmlformats.org/drawingml/2006/wordprocessingDrawing" xmlns:w10="urn:schemas-microsoft-com:office:word" xmlns:w="http://schemas.openxmlformats.org/wordprocessingml/2006/main" xmlns:w14="http://schemas.microsoft.com/office/word/2010/wordml" xmlns:w15="http://schemas.microsoft.com/office/word/2012/wordml" xmlns:w16cid="http://schemas.microsoft.com/office/word/2016/wordml/cid" xmlns:w16se="http://schemas.microsoft.com/office/word/2015/wordml/symex" xmlns:wpg="http://schemas.microsoft.com/office/word/2010/wordprocessingGroup" xmlns:wpi="http://schemas.microsoft.com/office/word/2010/wordprocessingInk" xmlns:wne="http://schemas.microsoft.com/office/word/2006/wordml" xmlns:wps="http://schemas.microsoft.com/office/word/2010/wordprocessingShape" mc:Ignorable="w14 w15 w16se w16cid wp14">
   <w:p>
     <w:pPr>
       <w:widowControl w:val="0"/>
@@ -9526,7 +9508,7 @@
 </file>
 
 <file path=word/header2.xml><?xml version="1.0" encoding="utf-8"?>
-<w:hdr xmlns:wpc="http://schemas.microsoft.com/office/word/2010/wordprocessingCanvas" xmlns:mc="http://schemas.openxmlformats.org/markup-compatibility/2006" xmlns:o="urn:schemas-microsoft-com:office:office" xmlns:r="http://schemas.openxmlformats.org/officeDocument/2006/relationships" xmlns:m="http://schemas.openxmlformats.org/officeDocument/2006/math" xmlns:v="urn:schemas-microsoft-com:vml" xmlns:wp14="http://schemas.microsoft.com/office/word/2010/wordprocessingDrawing" xmlns:wp="http://schemas.openxmlformats.org/drawingml/2006/wordprocessingDrawing" xmlns:w10="urn:schemas-microsoft-com:office:word" xmlns:w="http://schemas.openxmlformats.org/wordprocessingml/2006/main" xmlns:w14="http://schemas.microsoft.com/office/word/2010/wordml" xmlns:w15="http://schemas.microsoft.com/office/word/2012/wordml" xmlns:wpg="http://schemas.microsoft.com/office/word/2010/wordprocessingGroup" xmlns:wpi="http://schemas.microsoft.com/office/word/2010/wordprocessingInk" xmlns:wne="http://schemas.microsoft.com/office/word/2006/wordml" xmlns:wps="http://schemas.microsoft.com/office/word/2010/wordprocessingShape" mc:Ignorable="w14 w15 wp14">
+<w:hdr xmlns:wpc="http://schemas.microsoft.com/office/word/2010/wordprocessingCanvas" xmlns:cx="http://schemas.microsoft.com/office/drawing/2014/chartex" xmlns:cx1="http://schemas.microsoft.com/office/drawing/2015/9/8/chartex" xmlns:cx2="http://schemas.microsoft.com/office/drawing/2015/10/21/chartex" xmlns:cx3="http://schemas.microsoft.com/office/drawing/2016/5/9/chartex" xmlns:cx4="http://schemas.microsoft.com/office/drawing/2016/5/10/chartex" xmlns:cx5="http://schemas.microsoft.com/office/drawing/2016/5/11/chartex" xmlns:cx6="http://schemas.microsoft.com/office/drawing/2016/5/12/chartex" xmlns:cx7="http://schemas.microsoft.com/office/drawing/2016/5/13/chartex" xmlns:cx8="http://schemas.microsoft.com/office/drawing/2016/5/14/chartex" xmlns:mc="http://schemas.openxmlformats.org/markup-compatibility/2006" xmlns:aink="http://schemas.microsoft.com/office/drawing/2016/ink" xmlns:am3d="http://schemas.microsoft.com/office/drawing/2017/model3d" xmlns:o="urn:schemas-microsoft-com:office:office" xmlns:r="http://schemas.openxmlformats.org/officeDocument/2006/relationships" xmlns:m="http://schemas.openxmlformats.org/officeDocument/2006/math" xmlns:v="urn:schemas-microsoft-com:vml" xmlns:wp14="http://schemas.microsoft.com/office/word/2010/wordprocessingDrawing" xmlns:wp="http://schemas.openxmlformats.org/drawingml/2006/wordprocessingDrawing" xmlns:w10="urn:schemas-microsoft-com:office:word" xmlns:w="http://schemas.openxmlformats.org/wordprocessingml/2006/main" xmlns:w14="http://schemas.microsoft.com/office/word/2010/wordml" xmlns:w15="http://schemas.microsoft.com/office/word/2012/wordml" xmlns:w16cid="http://schemas.microsoft.com/office/word/2016/wordml/cid" xmlns:w16se="http://schemas.microsoft.com/office/word/2015/wordml/symex" xmlns:wpg="http://schemas.microsoft.com/office/word/2010/wordprocessingGroup" xmlns:wpi="http://schemas.microsoft.com/office/word/2010/wordprocessingInk" xmlns:wne="http://schemas.microsoft.com/office/word/2006/wordml" xmlns:wps="http://schemas.microsoft.com/office/word/2010/wordprocessingShape" mc:Ignorable="w14 w15 w16se w16cid wp14">
   <w:p>
     <w:pPr>
       <w:widowControl w:val="0"/>
@@ -9667,7 +9649,7 @@
 </file>
 
 <file path=word/header3.xml><?xml version="1.0" encoding="utf-8"?>
-<w:hdr xmlns:wpc="http://schemas.microsoft.com/office/word/2010/wordprocessingCanvas" xmlns:mc="http://schemas.openxmlformats.org/markup-compatibility/2006" xmlns:o="urn:schemas-microsoft-com:office:office" xmlns:r="http://schemas.openxmlformats.org/officeDocument/2006/relationships" xmlns:m="http://schemas.openxmlformats.org/officeDocument/2006/math" xmlns:v="urn:schemas-microsoft-com:vml" xmlns:wp14="http://schemas.microsoft.com/office/word/2010/wordprocessingDrawing" xmlns:wp="http://schemas.openxmlformats.org/drawingml/2006/wordprocessingDrawing" xmlns:w10="urn:schemas-microsoft-com:office:word" xmlns:w="http://schemas.openxmlformats.org/wordprocessingml/2006/main" xmlns:w14="http://schemas.microsoft.com/office/word/2010/wordml" xmlns:w15="http://schemas.microsoft.com/office/word/2012/wordml" xmlns:wpg="http://schemas.microsoft.com/office/word/2010/wordprocessingGroup" xmlns:wpi="http://schemas.microsoft.com/office/word/2010/wordprocessingInk" xmlns:wne="http://schemas.microsoft.com/office/word/2006/wordml" xmlns:wps="http://schemas.microsoft.com/office/word/2010/wordprocessingShape" mc:Ignorable="w14 w15 wp14">
+<w:hdr xmlns:wpc="http://schemas.microsoft.com/office/word/2010/wordprocessingCanvas" xmlns:cx="http://schemas.microsoft.com/office/drawing/2014/chartex" xmlns:cx1="http://schemas.microsoft.com/office/drawing/2015/9/8/chartex" xmlns:cx2="http://schemas.microsoft.com/office/drawing/2015/10/21/chartex" xmlns:cx3="http://schemas.microsoft.com/office/drawing/2016/5/9/chartex" xmlns:cx4="http://schemas.microsoft.com/office/drawing/2016/5/10/chartex" xmlns:cx5="http://schemas.microsoft.com/office/drawing/2016/5/11/chartex" xmlns:cx6="http://schemas.microsoft.com/office/drawing/2016/5/12/chartex" xmlns:cx7="http://schemas.microsoft.com/office/drawing/2016/5/13/chartex" xmlns:cx8="http://schemas.microsoft.com/office/drawing/2016/5/14/chartex" xmlns:mc="http://schemas.openxmlformats.org/markup-compatibility/2006" xmlns:aink="http://schemas.microsoft.com/office/drawing/2016/ink" xmlns:am3d="http://schemas.microsoft.com/office/drawing/2017/model3d" xmlns:o="urn:schemas-microsoft-com:office:office" xmlns:r="http://schemas.openxmlformats.org/officeDocument/2006/relationships" xmlns:m="http://schemas.openxmlformats.org/officeDocument/2006/math" xmlns:v="urn:schemas-microsoft-com:vml" xmlns:wp14="http://schemas.microsoft.com/office/word/2010/wordprocessingDrawing" xmlns:wp="http://schemas.openxmlformats.org/drawingml/2006/wordprocessingDrawing" xmlns:w10="urn:schemas-microsoft-com:office:word" xmlns:w="http://schemas.openxmlformats.org/wordprocessingml/2006/main" xmlns:w14="http://schemas.microsoft.com/office/word/2010/wordml" xmlns:w15="http://schemas.microsoft.com/office/word/2012/wordml" xmlns:w16cid="http://schemas.microsoft.com/office/word/2016/wordml/cid" xmlns:w16se="http://schemas.microsoft.com/office/word/2015/wordml/symex" xmlns:wpg="http://schemas.microsoft.com/office/word/2010/wordprocessingGroup" xmlns:wpi="http://schemas.microsoft.com/office/word/2010/wordprocessingInk" xmlns:wne="http://schemas.microsoft.com/office/word/2006/wordml" xmlns:wps="http://schemas.microsoft.com/office/word/2010/wordprocessingShape" mc:Ignorable="w14 w15 w16se w16cid wp14">
   <w:p>
     <w:pPr>
       <w:widowControl w:val="0"/>
@@ -9693,8 +9675,8 @@
 </file>
 
 <file path=word/numbering.xml><?xml version="1.0" encoding="utf-8"?>
-<w:numbering xmlns:wpc="http://schemas.microsoft.com/office/word/2010/wordprocessingCanvas" xmlns:mc="http://schemas.openxmlformats.org/markup-compatibility/2006" xmlns:o="urn:schemas-microsoft-com:office:office" xmlns:r="http://schemas.openxmlformats.org/officeDocument/2006/relationships" xmlns:m="http://schemas.openxmlformats.org/officeDocument/2006/math" xmlns:v="urn:schemas-microsoft-com:vml" xmlns:wp14="http://schemas.microsoft.com/office/word/2010/wordprocessingDrawing" xmlns:wp="http://schemas.openxmlformats.org/drawingml/2006/wordprocessingDrawing" xmlns:w10="urn:schemas-microsoft-com:office:word" xmlns:w="http://schemas.openxmlformats.org/wordprocessingml/2006/main" xmlns:w14="http://schemas.microsoft.com/office/word/2010/wordml" xmlns:w15="http://schemas.microsoft.com/office/word/2012/wordml" xmlns:wpg="http://schemas.microsoft.com/office/word/2010/wordprocessingGroup" xmlns:wpi="http://schemas.microsoft.com/office/word/2010/wordprocessingInk" xmlns:wne="http://schemas.microsoft.com/office/word/2006/wordml" xmlns:wps="http://schemas.microsoft.com/office/word/2010/wordprocessingShape" mc:Ignorable="w14 w15 wp14">
-  <w:abstractNum w:abstractNumId="0">
+<w:numbering xmlns:wpc="http://schemas.microsoft.com/office/word/2010/wordprocessingCanvas" xmlns:cx="http://schemas.microsoft.com/office/drawing/2014/chartex" xmlns:cx1="http://schemas.microsoft.com/office/drawing/2015/9/8/chartex" xmlns:cx2="http://schemas.microsoft.com/office/drawing/2015/10/21/chartex" xmlns:cx3="http://schemas.microsoft.com/office/drawing/2016/5/9/chartex" xmlns:cx4="http://schemas.microsoft.com/office/drawing/2016/5/10/chartex" xmlns:cx5="http://schemas.microsoft.com/office/drawing/2016/5/11/chartex" xmlns:cx6="http://schemas.microsoft.com/office/drawing/2016/5/12/chartex" xmlns:cx7="http://schemas.microsoft.com/office/drawing/2016/5/13/chartex" xmlns:cx8="http://schemas.microsoft.com/office/drawing/2016/5/14/chartex" xmlns:mc="http://schemas.openxmlformats.org/markup-compatibility/2006" xmlns:aink="http://schemas.microsoft.com/office/drawing/2016/ink" xmlns:am3d="http://schemas.microsoft.com/office/drawing/2017/model3d" xmlns:o="urn:schemas-microsoft-com:office:office" xmlns:r="http://schemas.openxmlformats.org/officeDocument/2006/relationships" xmlns:m="http://schemas.openxmlformats.org/officeDocument/2006/math" xmlns:v="urn:schemas-microsoft-com:vml" xmlns:wp14="http://schemas.microsoft.com/office/word/2010/wordprocessingDrawing" xmlns:wp="http://schemas.openxmlformats.org/drawingml/2006/wordprocessingDrawing" xmlns:w10="urn:schemas-microsoft-com:office:word" xmlns:w="http://schemas.openxmlformats.org/wordprocessingml/2006/main" xmlns:w14="http://schemas.microsoft.com/office/word/2010/wordml" xmlns:w15="http://schemas.microsoft.com/office/word/2012/wordml" xmlns:w16cid="http://schemas.microsoft.com/office/word/2016/wordml/cid" xmlns:w16se="http://schemas.microsoft.com/office/word/2015/wordml/symex" xmlns:wpg="http://schemas.microsoft.com/office/word/2010/wordprocessingGroup" xmlns:wpi="http://schemas.microsoft.com/office/word/2010/wordprocessingInk" xmlns:wne="http://schemas.microsoft.com/office/word/2006/wordml" xmlns:wps="http://schemas.microsoft.com/office/word/2010/wordprocessingShape" mc:Ignorable="w14 w15 w16se w16cid wp14">
+  <w:abstractNum w:abstractNumId="0" w15:restartNumberingAfterBreak="0">
     <w:nsid w:val="0F207EB0"/>
     <w:multiLevelType w:val="hybridMultilevel"/>
     <w:tmpl w:val="B7E0A568"/>
@@ -9786,7 +9768,7 @@
       </w:pPr>
     </w:lvl>
   </w:abstractNum>
-  <w:abstractNum w:abstractNumId="1">
+  <w:abstractNum w:abstractNumId="1" w15:restartNumberingAfterBreak="0">
     <w:nsid w:val="24F5716E"/>
     <w:multiLevelType w:val="multilevel"/>
     <w:tmpl w:val="D0283408"/>
@@ -9899,7 +9881,7 @@
       </w:rPr>
     </w:lvl>
   </w:abstractNum>
-  <w:abstractNum w:abstractNumId="2">
+  <w:abstractNum w:abstractNumId="2" w15:restartNumberingAfterBreak="0">
     <w:nsid w:val="27D26B7C"/>
     <w:multiLevelType w:val="multilevel"/>
     <w:tmpl w:val="63182490"/>
@@ -10021,7 +10003,7 @@
       </w:rPr>
     </w:lvl>
   </w:abstractNum>
-  <w:abstractNum w:abstractNumId="3">
+  <w:abstractNum w:abstractNumId="3" w15:restartNumberingAfterBreak="0">
     <w:nsid w:val="30A26C5D"/>
     <w:multiLevelType w:val="multilevel"/>
     <w:tmpl w:val="DD906D6E"/>
@@ -10134,7 +10116,7 @@
       </w:rPr>
     </w:lvl>
   </w:abstractNum>
-  <w:abstractNum w:abstractNumId="4">
+  <w:abstractNum w:abstractNumId="4" w15:restartNumberingAfterBreak="0">
     <w:nsid w:val="36354E8B"/>
     <w:multiLevelType w:val="multilevel"/>
     <w:tmpl w:val="E7CAE0C4"/>
@@ -10247,7 +10229,7 @@
       </w:rPr>
     </w:lvl>
   </w:abstractNum>
-  <w:abstractNum w:abstractNumId="5">
+  <w:abstractNum w:abstractNumId="5" w15:restartNumberingAfterBreak="0">
     <w:nsid w:val="36FB7C16"/>
     <w:multiLevelType w:val="hybridMultilevel"/>
     <w:tmpl w:val="E7BC98A6"/>
@@ -10336,7 +10318,7 @@
       </w:pPr>
     </w:lvl>
   </w:abstractNum>
-  <w:abstractNum w:abstractNumId="6">
+  <w:abstractNum w:abstractNumId="6" w15:restartNumberingAfterBreak="0">
     <w:nsid w:val="404F5D04"/>
     <w:multiLevelType w:val="hybridMultilevel"/>
     <w:tmpl w:val="148E0432"/>
@@ -10428,7 +10410,7 @@
       </w:pPr>
     </w:lvl>
   </w:abstractNum>
-  <w:abstractNum w:abstractNumId="7">
+  <w:abstractNum w:abstractNumId="7" w15:restartNumberingAfterBreak="0">
     <w:nsid w:val="496C05B5"/>
     <w:multiLevelType w:val="hybridMultilevel"/>
     <w:tmpl w:val="F020B8C8"/>
@@ -10517,7 +10499,7 @@
       </w:pPr>
     </w:lvl>
   </w:abstractNum>
-  <w:abstractNum w:abstractNumId="8">
+  <w:abstractNum w:abstractNumId="8" w15:restartNumberingAfterBreak="0">
     <w:nsid w:val="57965E3E"/>
     <w:multiLevelType w:val="multilevel"/>
     <w:tmpl w:val="6312340E"/>
@@ -10669,7 +10651,7 @@
 </file>
 
 <file path=word/styles.xml><?xml version="1.0" encoding="utf-8"?>
-<w:styles xmlns:mc="http://schemas.openxmlformats.org/markup-compatibility/2006" xmlns:r="http://schemas.openxmlformats.org/officeDocument/2006/relationships" xmlns:w="http://schemas.openxmlformats.org/wordprocessingml/2006/main" xmlns:w14="http://schemas.microsoft.com/office/word/2010/wordml" xmlns:w15="http://schemas.microsoft.com/office/word/2012/wordml" mc:Ignorable="w14 w15">
+<w:styles xmlns:mc="http://schemas.openxmlformats.org/markup-compatibility/2006" xmlns:r="http://schemas.openxmlformats.org/officeDocument/2006/relationships" xmlns:w="http://schemas.openxmlformats.org/wordprocessingml/2006/main" xmlns:w14="http://schemas.microsoft.com/office/word/2010/wordml" xmlns:w15="http://schemas.microsoft.com/office/word/2012/wordml" xmlns:w16cid="http://schemas.microsoft.com/office/word/2016/wordml/cid" xmlns:w16se="http://schemas.microsoft.com/office/word/2015/wordml/symex" mc:Ignorable="w14 w15 w16se w16cid">
   <w:docDefaults>
     <w:rPrDefault>
       <w:rPr>
@@ -10681,7 +10663,7 @@
     </w:rPrDefault>
     <w:pPrDefault/>
   </w:docDefaults>
-  <w:latentStyles w:defLockedState="0" w:defUIPriority="99" w:defSemiHidden="0" w:defUnhideWhenUsed="0" w:defQFormat="0" w:count="371">
+  <w:latentStyles w:defLockedState="0" w:defUIPriority="99" w:defSemiHidden="0" w:defUnhideWhenUsed="0" w:defQFormat="0" w:count="375">
     <w:lsdException w:name="Normal" w:uiPriority="0" w:qFormat="1"/>
     <w:lsdException w:name="heading 1" w:uiPriority="9" w:qFormat="1"/>
     <w:lsdException w:name="heading 2" w:semiHidden="1" w:uiPriority="9" w:unhideWhenUsed="1" w:qFormat="1"/>
@@ -10787,7 +10769,6 @@
     <w:lsdException w:name="HTML Sample" w:semiHidden="1" w:unhideWhenUsed="1"/>
     <w:lsdException w:name="HTML Typewriter" w:semiHidden="1" w:unhideWhenUsed="1"/>
     <w:lsdException w:name="HTML Variable" w:semiHidden="1" w:unhideWhenUsed="1"/>
-    <w:lsdException w:name="Normal Table" w:semiHidden="1" w:unhideWhenUsed="1"/>
     <w:lsdException w:name="annotation subject" w:semiHidden="1" w:unhideWhenUsed="1"/>
     <w:lsdException w:name="No List" w:semiHidden="1" w:unhideWhenUsed="1"/>
     <w:lsdException w:name="Outline List 1" w:semiHidden="1" w:unhideWhenUsed="1"/>
@@ -10831,10 +10812,8 @@
     <w:lsdException w:name="Table Elegant" w:semiHidden="1" w:unhideWhenUsed="1"/>
     <w:lsdException w:name="Table Professional" w:semiHidden="1" w:unhideWhenUsed="1"/>
     <w:lsdException w:name="Table Subtle 1" w:semiHidden="1" w:unhideWhenUsed="1"/>
-    <w:lsdException w:name="Table Subtle 2" w:semiHidden="1" w:unhideWhenUsed="1"/>
     <w:lsdException w:name="Table Web 1" w:semiHidden="1" w:unhideWhenUsed="1"/>
     <w:lsdException w:name="Table Web 2" w:semiHidden="1" w:unhideWhenUsed="1"/>
-    <w:lsdException w:name="Table Web 3" w:semiHidden="1" w:unhideWhenUsed="1"/>
     <w:lsdException w:name="Balloon Text" w:semiHidden="1" w:unhideWhenUsed="1"/>
     <w:lsdException w:name="Table Grid" w:uiPriority="39"/>
     <w:lsdException w:name="Table Theme" w:semiHidden="1" w:unhideWhenUsed="1"/>
@@ -11053,6 +11032,10 @@
     <w:lsdException w:name="List Table 5 Dark Accent 6" w:uiPriority="50"/>
     <w:lsdException w:name="List Table 6 Colorful Accent 6" w:uiPriority="51"/>
     <w:lsdException w:name="List Table 7 Colorful Accent 6" w:uiPriority="52"/>
+    <w:lsdException w:name="Mention" w:semiHidden="1" w:unhideWhenUsed="1"/>
+    <w:lsdException w:name="Smart Hyperlink" w:semiHidden="1" w:unhideWhenUsed="1"/>
+    <w:lsdException w:name="Hashtag" w:semiHidden="1" w:unhideWhenUsed="1"/>
+    <w:lsdException w:name="Unresolved Mention" w:semiHidden="1" w:unhideWhenUsed="1"/>
   </w:latentStyles>
   <w:style w:type="paragraph" w:default="1" w:styleId="Normal">
     <w:name w:val="Normal"/>
@@ -11227,9 +11210,7 @@
       <w:tblStyleRowBandSize w:val="1"/>
       <w:tblStyleColBandSize w:val="1"/>
       <w:tblCellMar>
-        <w:top w:w="0" w:type="dxa"/>
         <w:left w:w="108" w:type="dxa"/>
-        <w:bottom w:w="0" w:type="dxa"/>
         <w:right w:w="108" w:type="dxa"/>
       </w:tblCellMar>
     </w:tblPr>
@@ -11240,9 +11221,7 @@
       <w:tblStyleRowBandSize w:val="1"/>
       <w:tblStyleColBandSize w:val="1"/>
       <w:tblCellMar>
-        <w:top w:w="0" w:type="dxa"/>
         <w:left w:w="70" w:type="dxa"/>
-        <w:bottom w:w="0" w:type="dxa"/>
         <w:right w:w="70" w:type="dxa"/>
       </w:tblCellMar>
     </w:tblPr>
@@ -11253,9 +11232,7 @@
       <w:tblStyleRowBandSize w:val="1"/>
       <w:tblStyleColBandSize w:val="1"/>
       <w:tblCellMar>
-        <w:top w:w="0" w:type="dxa"/>
         <w:left w:w="70" w:type="dxa"/>
-        <w:bottom w:w="0" w:type="dxa"/>
         <w:right w:w="70" w:type="dxa"/>
       </w:tblCellMar>
     </w:tblPr>
@@ -11266,9 +11243,7 @@
       <w:tblStyleRowBandSize w:val="1"/>
       <w:tblStyleColBandSize w:val="1"/>
       <w:tblCellMar>
-        <w:top w:w="0" w:type="dxa"/>
         <w:left w:w="70" w:type="dxa"/>
-        <w:bottom w:w="0" w:type="dxa"/>
         <w:right w:w="70" w:type="dxa"/>
       </w:tblCellMar>
     </w:tblPr>
@@ -11279,9 +11254,7 @@
       <w:tblStyleRowBandSize w:val="1"/>
       <w:tblStyleColBandSize w:val="1"/>
       <w:tblCellMar>
-        <w:top w:w="0" w:type="dxa"/>
         <w:left w:w="70" w:type="dxa"/>
-        <w:bottom w:w="0" w:type="dxa"/>
         <w:right w:w="70" w:type="dxa"/>
       </w:tblCellMar>
     </w:tblPr>
@@ -11292,9 +11265,7 @@
       <w:tblStyleRowBandSize w:val="1"/>
       <w:tblStyleColBandSize w:val="1"/>
       <w:tblCellMar>
-        <w:top w:w="0" w:type="dxa"/>
         <w:left w:w="70" w:type="dxa"/>
-        <w:bottom w:w="0" w:type="dxa"/>
         <w:right w:w="70" w:type="dxa"/>
       </w:tblCellMar>
     </w:tblPr>
@@ -11305,9 +11276,7 @@
       <w:tblStyleRowBandSize w:val="1"/>
       <w:tblStyleColBandSize w:val="1"/>
       <w:tblCellMar>
-        <w:top w:w="0" w:type="dxa"/>
         <w:left w:w="108" w:type="dxa"/>
-        <w:bottom w:w="0" w:type="dxa"/>
         <w:right w:w="108" w:type="dxa"/>
       </w:tblCellMar>
     </w:tblPr>
@@ -11318,9 +11287,7 @@
       <w:tblStyleRowBandSize w:val="1"/>
       <w:tblStyleColBandSize w:val="1"/>
       <w:tblCellMar>
-        <w:top w:w="0" w:type="dxa"/>
         <w:left w:w="108" w:type="dxa"/>
-        <w:bottom w:w="0" w:type="dxa"/>
         <w:right w:w="108" w:type="dxa"/>
       </w:tblCellMar>
     </w:tblPr>

</xml_diff>